<commit_message>
Update my_shell and word
</commit_message>
<xml_diff>
--- a/os_hw1/說明檔.docx
+++ b/os_hw1/說明檔.docx
@@ -5,20 +5,69 @@
     <w:p>
       <w:pPr>
         <w:pStyle w:val="a4"/>
-        <w:rPr>
+        <w:jc w:val="center"/>
+        <w:rPr>
+          <w:rFonts w:asciiTheme="majorEastAsia" w:eastAsiaTheme="majorEastAsia" w:hAnsiTheme="majorEastAsia" w:hint="eastAsia"/>
           <w:b/>
           <w:bCs/>
-          <w:sz w:val="32"/>
-          <w:szCs w:val="32"/>
-        </w:rPr>
-      </w:pPr>
-      <w:r>
-        <w:rPr>
-          <w:rFonts w:hint="eastAsia"/>
+          <w:sz w:val="40"/>
+          <w:szCs w:val="40"/>
+        </w:rPr>
+      </w:pPr>
+      <w:r>
+        <w:rPr>
+          <w:rFonts w:asciiTheme="majorEastAsia" w:eastAsiaTheme="majorEastAsia" w:hAnsiTheme="majorEastAsia" w:hint="eastAsia"/>
           <w:b/>
           <w:bCs/>
-          <w:sz w:val="32"/>
-          <w:szCs w:val="32"/>
+          <w:sz w:val="40"/>
+          <w:szCs w:val="40"/>
+        </w:rPr>
+        <w:t>簡易shell作業</w:t>
+      </w:r>
+      <w:r>
+        <w:rPr>
+          <w:rFonts w:asciiTheme="majorEastAsia" w:eastAsiaTheme="majorEastAsia" w:hAnsiTheme="majorEastAsia"/>
+          <w:b/>
+          <w:bCs/>
+          <w:sz w:val="40"/>
+          <w:szCs w:val="40"/>
+        </w:rPr>
+        <w:br/>
+      </w:r>
+      <w:r>
+        <w:rPr>
+          <w:rFonts w:ascii="Gulim" w:eastAsia="Gulim" w:hAnsi="Gulim"/>
+          <w:b/>
+          <w:bCs/>
+        </w:rPr>
+        <w:t xml:space="preserve">1094841 </w:t>
+      </w:r>
+      <w:r>
+        <w:rPr>
+          <w:rFonts w:ascii="Gulim" w:eastAsia="Gulim" w:hAnsi="Gulim" w:hint="eastAsia"/>
+          <w:b/>
+          <w:bCs/>
+        </w:rPr>
+        <w:t>李昱佑</w:t>
+      </w:r>
+    </w:p>
+    <w:p>
+      <w:pPr>
+        <w:pStyle w:val="a4"/>
+        <w:rPr>
+          <w:b/>
+          <w:bCs/>
+          <w:sz w:val="28"/>
+          <w:szCs w:val="28"/>
+        </w:rPr>
+      </w:pPr>
+      <w:r>
+        <w:rPr>
+          <w:rFonts w:hint="eastAsia"/>
+          <w:b/>
+          <w:bCs/>
+          <w:sz w:val="28"/>
+          <w:szCs w:val="28"/>
         </w:rPr>
         <w:t>繳交文件說明：</w:t>
       </w:r>
@@ -149,8 +198,9 @@
         <w:rPr>
           <w:b/>
           <w:bCs/>
-          <w:sz w:val="32"/>
-          <w:szCs w:val="32"/>
+          <w:color w:val="FF0000"/>
+          <w:sz w:val="22"/>
+          <w:szCs w:val="22"/>
         </w:rPr>
       </w:pPr>
       <w:r>
@@ -158,8 +208,8 @@
           <w:rFonts w:hint="eastAsia"/>
           <w:b/>
           <w:bCs/>
-          <w:sz w:val="32"/>
-          <w:szCs w:val="32"/>
+          <w:sz w:val="28"/>
+          <w:szCs w:val="28"/>
         </w:rPr>
         <w:t>功能規劃說明</w:t>
       </w:r>
@@ -168,10 +218,43 @@
           <w:rFonts w:hint="eastAsia"/>
           <w:b/>
           <w:bCs/>
-          <w:sz w:val="32"/>
-          <w:szCs w:val="32"/>
+          <w:sz w:val="28"/>
+          <w:szCs w:val="28"/>
         </w:rPr>
         <w:t>:</w:t>
+      </w:r>
+      <w:r>
+        <w:rPr>
+          <w:rFonts w:hint="eastAsia"/>
+          <w:b/>
+          <w:bCs/>
+          <w:color w:val="FF0000"/>
+          <w:sz w:val="22"/>
+          <w:szCs w:val="22"/>
+        </w:rPr>
+        <w:t>（紅字為新加入</w:t>
+      </w:r>
+      <w:r>
+        <w:rPr>
+          <w:rFonts w:hint="eastAsia"/>
+          <w:b/>
+          <w:bCs/>
+          <w:color w:val="FF0000"/>
+          <w:sz w:val="22"/>
+          <w:szCs w:val="22"/>
+        </w:rPr>
+        <w:t>的</w:t>
+      </w:r>
+      <w:r>
+        <w:rPr>
+          <w:rFonts w:hint="eastAsia"/>
+          <w:b/>
+          <w:bCs/>
+          <w:color w:val="FF0000"/>
+          <w:sz w:val="22"/>
+          <w:szCs w:val="22"/>
+        </w:rPr>
+        <w:t>功能）</w:t>
       </w:r>
     </w:p>
     <w:p>
@@ -184,61 +267,89 @@
         <w:ind w:leftChars="0"/>
         <w:rPr>
           <w:rFonts w:hint="eastAsia"/>
+          <w:color w:val="FF0000"/>
         </w:rPr>
       </w:pPr>
       <w:proofErr w:type="spellStart"/>
       <w:r>
+        <w:rPr>
+          <w:color w:val="FF0000"/>
+        </w:rPr>
         <w:t>my_shell</w:t>
       </w:r>
       <w:proofErr w:type="spellEnd"/>
       <w:r>
         <w:rPr>
           <w:rFonts w:hint="eastAsia"/>
+          <w:color w:val="FF0000"/>
         </w:rPr>
         <w:t>一開啟會先輸出自己的</w:t>
       </w:r>
       <w:proofErr w:type="spellStart"/>
       <w:r>
+        <w:rPr>
+          <w:color w:val="FF0000"/>
+        </w:rPr>
         <w:t>pid</w:t>
       </w:r>
       <w:proofErr w:type="spellEnd"/>
       <w:r>
         <w:rPr>
           <w:rFonts w:hint="eastAsia"/>
+          <w:color w:val="FF0000"/>
         </w:rPr>
         <w:t>，如</w:t>
       </w:r>
       <w:r>
-        <w:t>”</w:t>
-      </w:r>
-      <w:r>
-        <w:t xml:space="preserve"> </w:t>
-      </w:r>
-      <w:r>
+        <w:rPr>
+          <w:color w:val="FF0000"/>
+        </w:rPr>
+        <w:t xml:space="preserve">” </w:t>
+      </w:r>
+      <w:r>
+        <w:rPr>
+          <w:color w:val="FF0000"/>
+        </w:rPr>
         <w:t>Parent(</w:t>
       </w:r>
       <w:proofErr w:type="spellStart"/>
       <w:r>
+        <w:rPr>
+          <w:color w:val="FF0000"/>
+        </w:rPr>
         <w:t>my_shell</w:t>
       </w:r>
       <w:proofErr w:type="spellEnd"/>
       <w:r>
+        <w:rPr>
+          <w:color w:val="FF0000"/>
+        </w:rPr>
         <w:t xml:space="preserve">) </w:t>
       </w:r>
       <w:proofErr w:type="spellStart"/>
       <w:r>
+        <w:rPr>
+          <w:color w:val="FF0000"/>
+        </w:rPr>
         <w:t>pid</w:t>
       </w:r>
       <w:proofErr w:type="spellEnd"/>
       <w:r>
+        <w:rPr>
+          <w:color w:val="FF0000"/>
+        </w:rPr>
         <w:t xml:space="preserve"> is</w:t>
       </w:r>
       <w:r>
+        <w:rPr>
+          <w:color w:val="FF0000"/>
+        </w:rPr>
         <w:t xml:space="preserve"> xxx”</w:t>
       </w:r>
       <w:r>
         <w:rPr>
           <w:rFonts w:hint="eastAsia"/>
+          <w:color w:val="FF0000"/>
         </w:rPr>
         <w:t>。</w:t>
       </w:r>
@@ -251,74 +362,98 @@
           <w:numId w:val="3"/>
         </w:numPr>
         <w:ind w:leftChars="0"/>
-      </w:pPr>
-      <w:r>
-        <w:rPr>
-          <w:rFonts w:hint="eastAsia"/>
+        <w:rPr>
+          <w:color w:val="FF0000"/>
+        </w:rPr>
+      </w:pPr>
+      <w:r>
+        <w:rPr>
+          <w:rFonts w:hint="eastAsia"/>
+          <w:color w:val="FF0000"/>
         </w:rPr>
         <w:t>無論是否為老師提供的程式，只要在</w:t>
       </w:r>
       <w:proofErr w:type="spellStart"/>
       <w:r>
+        <w:rPr>
+          <w:color w:val="FF0000"/>
+        </w:rPr>
         <w:t>my_shell</w:t>
       </w:r>
       <w:proofErr w:type="spellEnd"/>
       <w:r>
         <w:rPr>
           <w:rFonts w:hint="eastAsia"/>
+          <w:color w:val="FF0000"/>
         </w:rPr>
         <w:t>輸入</w:t>
       </w:r>
       <w:r>
         <w:rPr>
           <w:rFonts w:hint="eastAsia"/>
+          <w:color w:val="FF0000"/>
         </w:rPr>
         <w:t>其他</w:t>
       </w:r>
       <w:r>
         <w:rPr>
           <w:rFonts w:hint="eastAsia"/>
+          <w:color w:val="FF0000"/>
         </w:rPr>
         <w:t>程式的路徑</w:t>
       </w:r>
       <w:r>
+        <w:rPr>
+          <w:color w:val="FF0000"/>
+        </w:rPr>
         <w:t>(</w:t>
       </w:r>
       <w:r>
         <w:rPr>
           <w:rFonts w:hint="eastAsia"/>
+          <w:color w:val="FF0000"/>
         </w:rPr>
         <w:t>如：</w:t>
       </w:r>
       <w:proofErr w:type="spellStart"/>
       <w:r>
+        <w:rPr>
+          <w:color w:val="FF0000"/>
+        </w:rPr>
         <w:t>linux</w:t>
       </w:r>
       <w:proofErr w:type="spellEnd"/>
       <w:r>
         <w:rPr>
           <w:rFonts w:hint="eastAsia"/>
+          <w:color w:val="FF0000"/>
         </w:rPr>
         <w:t>內建的</w:t>
       </w:r>
       <w:r>
         <w:rPr>
           <w:rFonts w:hint="eastAsia"/>
+          <w:color w:val="FF0000"/>
         </w:rPr>
         <w:t>/</w:t>
       </w:r>
       <w:r>
+        <w:rPr>
+          <w:color w:val="FF0000"/>
+        </w:rPr>
         <w:t>bin/ls</w:t>
       </w:r>
       <w:r>
         <w:rPr>
           <w:rFonts w:hint="eastAsia"/>
+          <w:color w:val="FF0000"/>
         </w:rPr>
         <w:t>)</w:t>
       </w:r>
       <w:r>
         <w:rPr>
           <w:rFonts w:hint="eastAsia"/>
+          <w:color w:val="FF0000"/>
         </w:rPr>
         <w:t>，皆能正常的運行使用者所指定的程式。</w:t>
       </w:r>
@@ -331,82 +466,112 @@
           <w:numId w:val="3"/>
         </w:numPr>
         <w:ind w:leftChars="0"/>
-      </w:pPr>
-      <w:r>
-        <w:rPr>
-          <w:rFonts w:hint="eastAsia"/>
+        <w:rPr>
+          <w:color w:val="000000" w:themeColor="text1"/>
+        </w:rPr>
+      </w:pPr>
+      <w:r>
+        <w:rPr>
+          <w:rFonts w:hint="eastAsia"/>
+          <w:color w:val="000000" w:themeColor="text1"/>
         </w:rPr>
         <w:t>只要在</w:t>
       </w:r>
       <w:proofErr w:type="spellStart"/>
       <w:r>
+        <w:rPr>
+          <w:color w:val="000000" w:themeColor="text1"/>
+        </w:rPr>
         <w:t>my_shell</w:t>
       </w:r>
       <w:proofErr w:type="spellEnd"/>
       <w:r>
         <w:rPr>
           <w:rFonts w:hint="eastAsia"/>
+          <w:color w:val="000000" w:themeColor="text1"/>
         </w:rPr>
         <w:t>提示符號後的輸入中最後為</w:t>
       </w:r>
       <w:r>
         <w:rPr>
           <w:rFonts w:hint="eastAsia"/>
+          <w:color w:val="000000" w:themeColor="text1"/>
         </w:rPr>
         <w:t>&amp;</w:t>
       </w:r>
       <w:r>
         <w:rPr>
           <w:rFonts w:hint="eastAsia"/>
+          <w:color w:val="000000" w:themeColor="text1"/>
         </w:rPr>
         <w:t>，</w:t>
       </w:r>
       <w:proofErr w:type="spellStart"/>
       <w:r>
+        <w:rPr>
+          <w:color w:val="000000" w:themeColor="text1"/>
+        </w:rPr>
         <w:t>my_shell</w:t>
       </w:r>
       <w:proofErr w:type="spellEnd"/>
       <w:r>
         <w:rPr>
           <w:rFonts w:hint="eastAsia"/>
+          <w:color w:val="000000" w:themeColor="text1"/>
         </w:rPr>
         <w:t>就不會等待</w:t>
       </w:r>
       <w:r>
+        <w:rPr>
+          <w:color w:val="000000" w:themeColor="text1"/>
+        </w:rPr>
         <w:t>child</w:t>
       </w:r>
       <w:r>
         <w:rPr>
           <w:rFonts w:hint="eastAsia"/>
+          <w:color w:val="000000" w:themeColor="text1"/>
         </w:rPr>
         <w:t>；反之，輸入的最後無</w:t>
       </w:r>
       <w:r>
+        <w:rPr>
+          <w:color w:val="000000" w:themeColor="text1"/>
+        </w:rPr>
         <w:t>&amp;</w:t>
       </w:r>
       <w:r>
         <w:rPr>
           <w:rFonts w:hint="eastAsia"/>
+          <w:color w:val="000000" w:themeColor="text1"/>
         </w:rPr>
         <w:t>，則</w:t>
       </w:r>
       <w:proofErr w:type="spellStart"/>
       <w:r>
+        <w:rPr>
+          <w:color w:val="000000" w:themeColor="text1"/>
+        </w:rPr>
         <w:t>my_shell</w:t>
       </w:r>
       <w:proofErr w:type="spellEnd"/>
       <w:r>
         <w:rPr>
           <w:rFonts w:hint="eastAsia"/>
+          <w:color w:val="000000" w:themeColor="text1"/>
         </w:rPr>
         <w:t>就會等待</w:t>
       </w:r>
       <w:r>
+        <w:rPr>
+          <w:color w:val="000000" w:themeColor="text1"/>
+        </w:rPr>
         <w:t>child</w:t>
       </w:r>
       <w:r>
         <w:rPr>
           <w:rFonts w:hint="eastAsia"/>
+          <w:color w:val="000000" w:themeColor="text1"/>
         </w:rPr>
         <w:t>執行完畢。</w:t>
       </w:r>
@@ -419,116 +584,181 @@
           <w:numId w:val="3"/>
         </w:numPr>
         <w:ind w:leftChars="0"/>
-      </w:pPr>
-      <w:r>
-        <w:rPr>
-          <w:rFonts w:hint="eastAsia"/>
+        <w:rPr>
+          <w:color w:val="FF0000"/>
+        </w:rPr>
+      </w:pPr>
+      <w:r>
+        <w:rPr>
+          <w:rFonts w:hint="eastAsia"/>
+          <w:color w:val="FF0000"/>
         </w:rPr>
         <w:t>當</w:t>
       </w:r>
       <w:r>
+        <w:rPr>
+          <w:color w:val="FF0000"/>
+        </w:rPr>
         <w:t>child</w:t>
       </w:r>
       <w:r>
         <w:rPr>
           <w:rFonts w:hint="eastAsia"/>
+          <w:color w:val="FF0000"/>
         </w:rPr>
         <w:t>執行結束後，回到</w:t>
       </w:r>
       <w:proofErr w:type="spellStart"/>
       <w:r>
+        <w:rPr>
+          <w:color w:val="FF0000"/>
+        </w:rPr>
         <w:t>my_shell</w:t>
       </w:r>
       <w:proofErr w:type="spellEnd"/>
       <w:r>
         <w:rPr>
           <w:rFonts w:hint="eastAsia"/>
+          <w:color w:val="FF0000"/>
         </w:rPr>
         <w:t>時，</w:t>
       </w:r>
       <w:proofErr w:type="spellStart"/>
       <w:r>
+        <w:rPr>
+          <w:color w:val="FF0000"/>
+        </w:rPr>
         <w:t>my_shell</w:t>
       </w:r>
       <w:proofErr w:type="spellEnd"/>
       <w:r>
         <w:rPr>
           <w:rFonts w:hint="eastAsia"/>
+          <w:color w:val="FF0000"/>
         </w:rPr>
         <w:t>會輸出剛結束的</w:t>
       </w:r>
       <w:r>
+        <w:rPr>
+          <w:color w:val="FF0000"/>
+        </w:rPr>
         <w:t>child</w:t>
       </w:r>
       <w:r>
         <w:rPr>
           <w:rFonts w:hint="eastAsia"/>
+          <w:color w:val="FF0000"/>
         </w:rPr>
         <w:t>的</w:t>
       </w:r>
       <w:proofErr w:type="spellStart"/>
       <w:r>
+        <w:rPr>
+          <w:color w:val="FF0000"/>
+        </w:rPr>
         <w:t>pid</w:t>
       </w:r>
       <w:proofErr w:type="spellEnd"/>
       <w:r>
         <w:rPr>
           <w:rFonts w:hint="eastAsia"/>
+          <w:color w:val="FF0000"/>
         </w:rPr>
         <w:t>與</w:t>
       </w:r>
       <w:r>
+        <w:rPr>
+          <w:color w:val="FF0000"/>
+        </w:rPr>
         <w:t>status</w:t>
       </w:r>
       <w:r>
+        <w:rPr>
+          <w:color w:val="FF0000"/>
+        </w:rPr>
         <w:t>()</w:t>
       </w:r>
       <w:r>
         <w:rPr>
           <w:rFonts w:hint="eastAsia"/>
+          <w:color w:val="FF0000"/>
         </w:rPr>
         <w:t>，如</w:t>
       </w:r>
       <w:r>
+        <w:rPr>
+          <w:color w:val="FF0000"/>
+        </w:rPr>
         <w:t>”</w:t>
       </w:r>
       <w:r>
+        <w:rPr>
+          <w:color w:val="FF0000"/>
+        </w:rPr>
         <w:t xml:space="preserve"> </w:t>
       </w:r>
       <w:r>
+        <w:rPr>
+          <w:color w:val="FF0000"/>
+        </w:rPr>
         <w:t>I'm parent(</w:t>
       </w:r>
       <w:proofErr w:type="spellStart"/>
       <w:r>
+        <w:rPr>
+          <w:color w:val="FF0000"/>
+        </w:rPr>
         <w:t>my_shell</w:t>
       </w:r>
       <w:proofErr w:type="spellEnd"/>
       <w:r>
+        <w:rPr>
+          <w:color w:val="FF0000"/>
+        </w:rPr>
         <w:t xml:space="preserve">). Ended child </w:t>
       </w:r>
       <w:proofErr w:type="spellStart"/>
       <w:r>
+        <w:rPr>
+          <w:color w:val="FF0000"/>
+        </w:rPr>
         <w:t>pid</w:t>
       </w:r>
       <w:proofErr w:type="spellEnd"/>
       <w:r>
+        <w:rPr>
+          <w:color w:val="FF0000"/>
+        </w:rPr>
         <w:t xml:space="preserve">: </w:t>
       </w:r>
       <w:r>
+        <w:rPr>
+          <w:color w:val="FF0000"/>
+        </w:rPr>
         <w:t>xxx</w:t>
       </w:r>
       <w:r>
+        <w:rPr>
+          <w:color w:val="FF0000"/>
+        </w:rPr>
         <w:t xml:space="preserve">, status: </w:t>
       </w:r>
       <w:r>
+        <w:rPr>
+          <w:color w:val="FF0000"/>
+        </w:rPr>
         <w:t>xxx</w:t>
       </w:r>
       <w:r>
+        <w:rPr>
+          <w:color w:val="FF0000"/>
+        </w:rPr>
         <w:t>”</w:t>
       </w:r>
       <w:r>
         <w:rPr>
           <w:rFonts w:hint="eastAsia"/>
+          <w:color w:val="FF0000"/>
         </w:rPr>
         <w:t>。</w:t>
       </w:r>
@@ -541,54 +771,75 @@
           <w:numId w:val="3"/>
         </w:numPr>
         <w:ind w:leftChars="0"/>
-      </w:pPr>
-      <w:r>
-        <w:rPr>
-          <w:rFonts w:hint="eastAsia"/>
+        <w:rPr>
+          <w:color w:val="FF0000"/>
+        </w:rPr>
+      </w:pPr>
+      <w:r>
+        <w:rPr>
+          <w:rFonts w:hint="eastAsia"/>
+          <w:color w:val="FF0000"/>
         </w:rPr>
         <w:t>如果輸入的</w:t>
       </w:r>
       <w:r>
+        <w:rPr>
+          <w:color w:val="FF0000"/>
+        </w:rPr>
         <w:t>child program</w:t>
       </w:r>
       <w:r>
         <w:rPr>
           <w:rFonts w:hint="eastAsia"/>
+          <w:color w:val="FF0000"/>
         </w:rPr>
         <w:t>不在目錄中或</w:t>
       </w:r>
       <w:r>
         <w:rPr>
           <w:rFonts w:hint="eastAsia"/>
+          <w:color w:val="FF0000"/>
         </w:rPr>
         <w:t>輸入的絕對路徑有誤，</w:t>
       </w:r>
       <w:proofErr w:type="spellStart"/>
       <w:r>
+        <w:rPr>
+          <w:color w:val="FF0000"/>
+        </w:rPr>
         <w:t>my_shell</w:t>
       </w:r>
       <w:proofErr w:type="spellEnd"/>
       <w:r>
         <w:rPr>
           <w:rFonts w:hint="eastAsia"/>
+          <w:color w:val="FF0000"/>
         </w:rPr>
         <w:t>會</w:t>
       </w:r>
       <w:r>
+        <w:rPr>
+          <w:color w:val="FF0000"/>
+        </w:rPr>
         <w:t>output</w:t>
       </w:r>
       <w:r>
         <w:rPr>
           <w:rFonts w:hint="eastAsia"/>
+          <w:color w:val="FF0000"/>
         </w:rPr>
         <w:t xml:space="preserve"> </w:t>
       </w:r>
       <w:r>
+        <w:rPr>
+          <w:color w:val="FF0000"/>
+        </w:rPr>
         <w:t>“xxx is not found”</w:t>
       </w:r>
       <w:r>
         <w:rPr>
           <w:rFonts w:hint="eastAsia"/>
+          <w:color w:val="FF0000"/>
         </w:rPr>
         <w:t>。</w:t>
       </w:r>
@@ -601,45 +852,62 @@
           <w:numId w:val="3"/>
         </w:numPr>
         <w:ind w:leftChars="0"/>
-      </w:pPr>
-      <w:r>
-        <w:rPr>
-          <w:rFonts w:hint="eastAsia"/>
+        <w:rPr>
+          <w:color w:val="FF0000"/>
+        </w:rPr>
+      </w:pPr>
+      <w:r>
+        <w:rPr>
+          <w:rFonts w:hint="eastAsia"/>
+          <w:color w:val="FF0000"/>
         </w:rPr>
         <w:t>如果</w:t>
       </w:r>
       <w:proofErr w:type="spellStart"/>
       <w:r>
+        <w:rPr>
+          <w:color w:val="FF0000"/>
+        </w:rPr>
         <w:t>execl</w:t>
       </w:r>
       <w:proofErr w:type="spellEnd"/>
       <w:r>
         <w:rPr>
           <w:rFonts w:hint="eastAsia"/>
+          <w:color w:val="FF0000"/>
         </w:rPr>
         <w:t>執行失敗，會將</w:t>
       </w:r>
       <w:r>
         <w:rPr>
           <w:rFonts w:hint="eastAsia"/>
+          <w:color w:val="FF0000"/>
         </w:rPr>
         <w:t>f</w:t>
       </w:r>
       <w:r>
+        <w:rPr>
+          <w:color w:val="FF0000"/>
+        </w:rPr>
         <w:t>ork</w:t>
       </w:r>
       <w:r>
         <w:rPr>
           <w:rFonts w:hint="eastAsia"/>
+          <w:color w:val="FF0000"/>
         </w:rPr>
         <w:t>出的</w:t>
       </w:r>
       <w:r>
+        <w:rPr>
+          <w:color w:val="FF0000"/>
+        </w:rPr>
         <w:t>child</w:t>
       </w:r>
       <w:r>
         <w:rPr>
           <w:rFonts w:hint="eastAsia"/>
+          <w:color w:val="FF0000"/>
         </w:rPr>
         <w:t>結束掉。</w:t>
       </w:r>
@@ -654,29 +922,39 @@
         <w:ind w:leftChars="0"/>
         <w:rPr>
           <w:rFonts w:hint="eastAsia"/>
-        </w:rPr>
-      </w:pPr>
-      <w:r>
-        <w:rPr>
-          <w:rFonts w:hint="eastAsia"/>
+          <w:color w:val="FF0000"/>
+        </w:rPr>
+      </w:pPr>
+      <w:r>
+        <w:rPr>
+          <w:rFonts w:hint="eastAsia"/>
+          <w:color w:val="FF0000"/>
         </w:rPr>
         <w:t>如果</w:t>
       </w:r>
       <w:r>
+        <w:rPr>
+          <w:color w:val="FF0000"/>
+        </w:rPr>
         <w:t>fork()</w:t>
       </w:r>
       <w:r>
         <w:rPr>
           <w:rFonts w:hint="eastAsia"/>
+          <w:color w:val="FF0000"/>
         </w:rPr>
         <w:t>失敗，會輸出</w:t>
       </w:r>
       <w:r>
+        <w:rPr>
+          <w:color w:val="FF0000"/>
+        </w:rPr>
         <w:t>fork()</w:t>
       </w:r>
       <w:r>
         <w:rPr>
           <w:rFonts w:hint="eastAsia"/>
+          <w:color w:val="FF0000"/>
         </w:rPr>
         <w:t>失敗的資訊。</w:t>
       </w:r>
@@ -695,8 +973,8 @@
         <w:rPr>
           <w:b/>
           <w:bCs/>
-          <w:sz w:val="32"/>
-          <w:szCs w:val="32"/>
+          <w:sz w:val="28"/>
+          <w:szCs w:val="28"/>
         </w:rPr>
         <w:t>my_shell</w:t>
       </w:r>
@@ -704,22 +982,110 @@
       <w:r>
         <w:rPr>
           <w:rFonts w:hint="eastAsia"/>
+          <w:b/>
+          <w:bCs/>
+          <w:sz w:val="28"/>
+          <w:szCs w:val="28"/>
+        </w:rPr>
+        <w:t>程式說明</w:t>
+      </w:r>
+      <w:r>
+        <w:rPr>
+          <w:b/>
+          <w:bCs/>
+          <w:sz w:val="28"/>
+          <w:szCs w:val="28"/>
+        </w:rPr>
+        <w:t>: (</w:t>
+      </w:r>
+      <w:proofErr w:type="spellStart"/>
+      <w:r>
+        <w:rPr>
+          <w:b/>
+          <w:bCs/>
+          <w:sz w:val="28"/>
+          <w:szCs w:val="28"/>
+        </w:rPr>
+        <w:t>my_shell.c</w:t>
+      </w:r>
+      <w:proofErr w:type="spellEnd"/>
+      <w:r>
+        <w:rPr>
+          <w:rFonts w:hint="eastAsia"/>
+          <w:b/>
+          <w:bCs/>
+          <w:sz w:val="28"/>
+          <w:szCs w:val="28"/>
+        </w:rPr>
+        <w:t>裡已寫入完整註解</w:t>
+      </w:r>
+      <w:r>
+        <w:rPr>
+          <w:b/>
+          <w:bCs/>
+          <w:sz w:val="28"/>
+          <w:szCs w:val="28"/>
+        </w:rPr>
+        <w:t>)</w:t>
+      </w:r>
+      <w:r>
+        <w:rPr>
           <w:b/>
           <w:bCs/>
           <w:sz w:val="32"/>
           <w:szCs w:val="32"/>
         </w:rPr>
-        <w:t>程式說明</w:t>
-      </w:r>
-      <w:r>
-        <w:rPr>
-          <w:rFonts w:hint="eastAsia"/>
+        <w:br/>
+      </w:r>
+      <w:r>
+        <w:rPr>
           <w:b/>
           <w:bCs/>
           <w:sz w:val="32"/>
           <w:szCs w:val="32"/>
         </w:rPr>
-        <w:t>:</w:t>
+        <w:drawing>
+          <wp:inline distT="0" distB="0" distL="0" distR="0" wp14:anchorId="2BE82F99" wp14:editId="6BE15A15">
+            <wp:extent cx="4743880" cy="3709884"/>
+            <wp:effectExtent l="0" t="0" r="6350" b="0"/>
+            <wp:docPr id="1" name="圖片 1" descr="一張含有 文字 的圖片&#10;&#10;自動產生的描述"/>
+            <wp:cNvGraphicFramePr>
+              <a:graphicFrameLocks xmlns:a="http://schemas.openxmlformats.org/drawingml/2006/main" noChangeAspect="1"/>
+            </wp:cNvGraphicFramePr>
+            <a:graphic xmlns:a="http://schemas.openxmlformats.org/drawingml/2006/main">
+              <a:graphicData uri="http://schemas.openxmlformats.org/drawingml/2006/picture">
+                <pic:pic xmlns:pic="http://schemas.openxmlformats.org/drawingml/2006/picture">
+                  <pic:nvPicPr>
+                    <pic:cNvPr id="1" name="圖片 1" descr="一張含有 文字 的圖片&#10;&#10;自動產生的描述"/>
+                    <pic:cNvPicPr/>
+                  </pic:nvPicPr>
+                  <pic:blipFill rotWithShape="1">
+                    <a:blip r:embed="rId5"/>
+                    <a:srcRect l="1782" b="1303"/>
+                    <a:stretch/>
+                  </pic:blipFill>
+                  <pic:spPr bwMode="auto">
+                    <a:xfrm>
+                      <a:off x="0" y="0"/>
+                      <a:ext cx="4776716" cy="3735563"/>
+                    </a:xfrm>
+                    <a:prstGeom prst="rect">
+                      <a:avLst/>
+                    </a:prstGeom>
+                    <a:ln>
+                      <a:noFill/>
+                    </a:ln>
+                    <a:extLst>
+                      <a:ext uri="{53640926-AAD7-44D8-BBD7-CCE9431645EC}">
+                        <a14:shadowObscured xmlns:a14="http://schemas.microsoft.com/office/drawing/2010/main"/>
+                      </a:ext>
+                    </a:extLst>
+                  </pic:spPr>
+                </pic:pic>
+              </a:graphicData>
+            </a:graphic>
+          </wp:inline>
+        </w:drawing>
       </w:r>
     </w:p>
     <w:p>
@@ -733,31 +1099,210 @@
       </w:pPr>
       <w:r>
         <w:rPr>
-          <w:rFonts w:hint="eastAsia"/>
           <w:b/>
           <w:bCs/>
           <w:sz w:val="32"/>
           <w:szCs w:val="32"/>
         </w:rPr>
-        <w:t>操作說明</w:t>
-      </w:r>
-      <w:r>
-        <w:rPr>
-          <w:rFonts w:hint="eastAsia"/>
+        <w:lastRenderedPageBreak/>
+        <w:drawing>
+          <wp:inline distT="0" distB="0" distL="0" distR="0" wp14:anchorId="7B652C08" wp14:editId="21CC32C8">
+            <wp:extent cx="5179695" cy="3625662"/>
+            <wp:effectExtent l="0" t="0" r="1905" b="0"/>
+            <wp:docPr id="9" name="圖片 9" descr="一張含有 文字 的圖片&#10;&#10;自動產生的描述"/>
+            <wp:cNvGraphicFramePr>
+              <a:graphicFrameLocks xmlns:a="http://schemas.openxmlformats.org/drawingml/2006/main" noChangeAspect="1"/>
+            </wp:cNvGraphicFramePr>
+            <a:graphic xmlns:a="http://schemas.openxmlformats.org/drawingml/2006/main">
+              <a:graphicData uri="http://schemas.openxmlformats.org/drawingml/2006/picture">
+                <pic:pic xmlns:pic="http://schemas.openxmlformats.org/drawingml/2006/picture">
+                  <pic:nvPicPr>
+                    <pic:cNvPr id="9" name="圖片 9" descr="一張含有 文字 的圖片&#10;&#10;自動產生的描述"/>
+                    <pic:cNvPicPr/>
+                  </pic:nvPicPr>
+                  <pic:blipFill>
+                    <a:blip r:embed="rId6"/>
+                    <a:stretch>
+                      <a:fillRect/>
+                    </a:stretch>
+                  </pic:blipFill>
+                  <pic:spPr>
+                    <a:xfrm>
+                      <a:off x="0" y="0"/>
+                      <a:ext cx="5189086" cy="3632236"/>
+                    </a:xfrm>
+                    <a:prstGeom prst="rect">
+                      <a:avLst/>
+                    </a:prstGeom>
+                  </pic:spPr>
+                </pic:pic>
+              </a:graphicData>
+            </a:graphic>
+          </wp:inline>
+        </w:drawing>
+      </w:r>
+      <w:r>
+        <w:rPr>
           <w:b/>
           <w:bCs/>
           <w:sz w:val="32"/>
           <w:szCs w:val="32"/>
         </w:rPr>
-        <w:t>:</w:t>
+        <w:drawing>
+          <wp:inline distT="0" distB="0" distL="0" distR="0" wp14:anchorId="0BE26E34" wp14:editId="16CACB6B">
+            <wp:extent cx="5165840" cy="3664475"/>
+            <wp:effectExtent l="0" t="0" r="3175" b="6350"/>
+            <wp:docPr id="10" name="圖片 10" descr="一張含有 文字 的圖片&#10;&#10;自動產生的描述"/>
+            <wp:cNvGraphicFramePr>
+              <a:graphicFrameLocks xmlns:a="http://schemas.openxmlformats.org/drawingml/2006/main" noChangeAspect="1"/>
+            </wp:cNvGraphicFramePr>
+            <a:graphic xmlns:a="http://schemas.openxmlformats.org/drawingml/2006/main">
+              <a:graphicData uri="http://schemas.openxmlformats.org/drawingml/2006/picture">
+                <pic:pic xmlns:pic="http://schemas.openxmlformats.org/drawingml/2006/picture">
+                  <pic:nvPicPr>
+                    <pic:cNvPr id="10" name="圖片 10" descr="一張含有 文字 的圖片&#10;&#10;自動產生的描述"/>
+                    <pic:cNvPicPr/>
+                  </pic:nvPicPr>
+                  <pic:blipFill>
+                    <a:blip r:embed="rId7"/>
+                    <a:stretch>
+                      <a:fillRect/>
+                    </a:stretch>
+                  </pic:blipFill>
+                  <pic:spPr>
+                    <a:xfrm>
+                      <a:off x="0" y="0"/>
+                      <a:ext cx="5172687" cy="3669332"/>
+                    </a:xfrm>
+                    <a:prstGeom prst="rect">
+                      <a:avLst/>
+                    </a:prstGeom>
+                  </pic:spPr>
+                </pic:pic>
+              </a:graphicData>
+            </a:graphic>
+          </wp:inline>
+        </w:drawing>
+      </w:r>
+      <w:r>
+        <w:rPr>
+          <w:b/>
+          <w:bCs/>
+          <w:sz w:val="32"/>
+          <w:szCs w:val="32"/>
+        </w:rPr>
+        <w:lastRenderedPageBreak/>
+        <w:drawing>
+          <wp:inline distT="0" distB="0" distL="0" distR="0" wp14:anchorId="35E6A26D" wp14:editId="626A87F2">
+            <wp:extent cx="5274310" cy="3219450"/>
+            <wp:effectExtent l="0" t="0" r="0" b="6350"/>
+            <wp:docPr id="14" name="圖片 14" descr="一張含有 文字 的圖片&#10;&#10;自動產生的描述"/>
+            <wp:cNvGraphicFramePr>
+              <a:graphicFrameLocks xmlns:a="http://schemas.openxmlformats.org/drawingml/2006/main" noChangeAspect="1"/>
+            </wp:cNvGraphicFramePr>
+            <a:graphic xmlns:a="http://schemas.openxmlformats.org/drawingml/2006/main">
+              <a:graphicData uri="http://schemas.openxmlformats.org/drawingml/2006/picture">
+                <pic:pic xmlns:pic="http://schemas.openxmlformats.org/drawingml/2006/picture">
+                  <pic:nvPicPr>
+                    <pic:cNvPr id="14" name="圖片 14" descr="一張含有 文字 的圖片&#10;&#10;自動產生的描述"/>
+                    <pic:cNvPicPr/>
+                  </pic:nvPicPr>
+                  <pic:blipFill>
+                    <a:blip r:embed="rId8"/>
+                    <a:stretch>
+                      <a:fillRect/>
+                    </a:stretch>
+                  </pic:blipFill>
+                  <pic:spPr>
+                    <a:xfrm>
+                      <a:off x="0" y="0"/>
+                      <a:ext cx="5274310" cy="3219450"/>
+                    </a:xfrm>
+                    <a:prstGeom prst="rect">
+                      <a:avLst/>
+                    </a:prstGeom>
+                  </pic:spPr>
+                </pic:pic>
+              </a:graphicData>
+            </a:graphic>
+          </wp:inline>
+        </w:drawing>
+      </w:r>
+      <w:r>
+        <w:rPr>
+          <w:b/>
+          <w:bCs/>
+          <w:sz w:val="32"/>
+          <w:szCs w:val="32"/>
+        </w:rPr>
+        <w:drawing>
+          <wp:inline distT="0" distB="0" distL="0" distR="0" wp14:anchorId="3EFC3149" wp14:editId="65B08598">
+            <wp:extent cx="5274310" cy="1464310"/>
+            <wp:effectExtent l="0" t="0" r="0" b="0"/>
+            <wp:docPr id="15" name="圖片 15" descr="一張含有 文字 的圖片&#10;&#10;自動產生的描述"/>
+            <wp:cNvGraphicFramePr>
+              <a:graphicFrameLocks xmlns:a="http://schemas.openxmlformats.org/drawingml/2006/main" noChangeAspect="1"/>
+            </wp:cNvGraphicFramePr>
+            <a:graphic xmlns:a="http://schemas.openxmlformats.org/drawingml/2006/main">
+              <a:graphicData uri="http://schemas.openxmlformats.org/drawingml/2006/picture">
+                <pic:pic xmlns:pic="http://schemas.openxmlformats.org/drawingml/2006/picture">
+                  <pic:nvPicPr>
+                    <pic:cNvPr id="15" name="圖片 15" descr="一張含有 文字 的圖片&#10;&#10;自動產生的描述"/>
+                    <pic:cNvPicPr/>
+                  </pic:nvPicPr>
+                  <pic:blipFill>
+                    <a:blip r:embed="rId9"/>
+                    <a:stretch>
+                      <a:fillRect/>
+                    </a:stretch>
+                  </pic:blipFill>
+                  <pic:spPr>
+                    <a:xfrm>
+                      <a:off x="0" y="0"/>
+                      <a:ext cx="5274310" cy="1464310"/>
+                    </a:xfrm>
+                    <a:prstGeom prst="rect">
+                      <a:avLst/>
+                    </a:prstGeom>
+                  </pic:spPr>
+                </pic:pic>
+              </a:graphicData>
+            </a:graphic>
+          </wp:inline>
+        </w:drawing>
       </w:r>
     </w:p>
     <w:p>
       <w:pPr>
         <w:rPr>
-          <w:rFonts w:hint="eastAsia"/>
-        </w:rPr>
-      </w:pPr>
+          <w:b/>
+          <w:bCs/>
+          <w:sz w:val="32"/>
+          <w:szCs w:val="32"/>
+        </w:rPr>
+      </w:pPr>
+      <w:r>
+        <w:rPr>
+          <w:rFonts w:hint="eastAsia"/>
+          <w:b/>
+          <w:bCs/>
+          <w:sz w:val="32"/>
+          <w:szCs w:val="32"/>
+        </w:rPr>
+        <w:t>操作說明</w:t>
+      </w:r>
+      <w:r>
+        <w:rPr>
+          <w:rFonts w:hint="eastAsia"/>
+          <w:b/>
+          <w:bCs/>
+          <w:sz w:val="32"/>
+          <w:szCs w:val="32"/>
+        </w:rPr>
+        <w:t>:</w:t>
+      </w:r>
+    </w:p>
+    <w:p>
       <w:r>
         <w:rPr>
           <w:rFonts w:hint="eastAsia"/>
@@ -777,7 +1322,552 @@
         <w:rPr>
           <w:rFonts w:hint="eastAsia"/>
         </w:rPr>
-        <w:t>影片中的操作方式相同。</w:t>
+        <w:t>影片中的操作方式相同</w:t>
+      </w:r>
+      <w:r>
+        <w:rPr>
+          <w:rFonts w:hint="eastAsia"/>
+        </w:rPr>
+        <w:t>：</w:t>
+      </w:r>
+    </w:p>
+    <w:p>
+      <w:pPr>
+        <w:pStyle w:val="a3"/>
+        <w:numPr>
+          <w:ilvl w:val="0"/>
+          <w:numId w:val="4"/>
+        </w:numPr>
+        <w:ind w:leftChars="0"/>
+      </w:pPr>
+      <w:r>
+        <w:rPr>
+          <w:rFonts w:hint="eastAsia"/>
+        </w:rPr>
+        <w:t>在</w:t>
+      </w:r>
+      <w:r>
+        <w:rPr>
+          <w:rFonts w:hint="eastAsia"/>
+        </w:rPr>
+        <w:t>原本的</w:t>
+      </w:r>
+      <w:r>
+        <w:t>shell</w:t>
+      </w:r>
+      <w:r>
+        <w:rPr>
+          <w:rFonts w:hint="eastAsia"/>
+        </w:rPr>
+        <w:t>上寫</w:t>
+      </w:r>
+      <w:r>
+        <w:rPr>
+          <w:rFonts w:hint="eastAsia"/>
+        </w:rPr>
+        <w:t xml:space="preserve"> </w:t>
+      </w:r>
+      <w:r>
+        <w:t>./</w:t>
+      </w:r>
+      <w:proofErr w:type="spellStart"/>
+      <w:r>
+        <w:t>my_shell</w:t>
+      </w:r>
+      <w:proofErr w:type="spellEnd"/>
+      <w:r>
+        <w:t xml:space="preserve"> </w:t>
+      </w:r>
+      <w:r>
+        <w:rPr>
+          <w:rFonts w:hint="eastAsia"/>
+        </w:rPr>
+        <w:t>就能開啟</w:t>
+      </w:r>
+      <w:proofErr w:type="spellStart"/>
+      <w:r>
+        <w:t>my_shell</w:t>
+      </w:r>
+      <w:proofErr w:type="spellEnd"/>
+    </w:p>
+    <w:p>
+      <w:pPr>
+        <w:pStyle w:val="a3"/>
+        <w:numPr>
+          <w:ilvl w:val="0"/>
+          <w:numId w:val="4"/>
+        </w:numPr>
+        <w:ind w:leftChars="0"/>
+      </w:pPr>
+      <w:r>
+        <w:rPr>
+          <w:rFonts w:hint="eastAsia"/>
+        </w:rPr>
+        <w:t>在</w:t>
+      </w:r>
+      <w:proofErr w:type="spellStart"/>
+      <w:r>
+        <w:t>my_shell</w:t>
+      </w:r>
+      <w:proofErr w:type="spellEnd"/>
+      <w:r>
+        <w:rPr>
+          <w:rFonts w:hint="eastAsia"/>
+        </w:rPr>
+        <w:t>提示符號旁可以打入相對路徑或絕對路徑來執行指定的程式</w:t>
+      </w:r>
+    </w:p>
+    <w:p>
+      <w:pPr>
+        <w:pStyle w:val="a3"/>
+        <w:ind w:leftChars="0"/>
+      </w:pPr>
+      <w:r>
+        <w:drawing>
+          <wp:inline distT="0" distB="0" distL="0" distR="0" wp14:anchorId="6B2D2104" wp14:editId="6432BD2D">
+            <wp:extent cx="1856300" cy="247507"/>
+            <wp:effectExtent l="0" t="0" r="0" b="0"/>
+            <wp:docPr id="16" name="圖片 16"/>
+            <wp:cNvGraphicFramePr>
+              <a:graphicFrameLocks xmlns:a="http://schemas.openxmlformats.org/drawingml/2006/main" noChangeAspect="1"/>
+            </wp:cNvGraphicFramePr>
+            <a:graphic xmlns:a="http://schemas.openxmlformats.org/drawingml/2006/main">
+              <a:graphicData uri="http://schemas.openxmlformats.org/drawingml/2006/picture">
+                <pic:pic xmlns:pic="http://schemas.openxmlformats.org/drawingml/2006/picture">
+                  <pic:nvPicPr>
+                    <pic:cNvPr id="1" name=""/>
+                    <pic:cNvPicPr/>
+                  </pic:nvPicPr>
+                  <pic:blipFill rotWithShape="1">
+                    <a:blip r:embed="rId10"/>
+                    <a:srcRect r="16501" b="13383"/>
+                    <a:stretch/>
+                  </pic:blipFill>
+                  <pic:spPr bwMode="auto">
+                    <a:xfrm>
+                      <a:off x="0" y="0"/>
+                      <a:ext cx="2054422" cy="273923"/>
+                    </a:xfrm>
+                    <a:prstGeom prst="rect">
+                      <a:avLst/>
+                    </a:prstGeom>
+                    <a:ln>
+                      <a:noFill/>
+                    </a:ln>
+                    <a:extLst>
+                      <a:ext uri="{53640926-AAD7-44D8-BBD7-CCE9431645EC}">
+                        <a14:shadowObscured xmlns:a14="http://schemas.microsoft.com/office/drawing/2010/main"/>
+                      </a:ext>
+                    </a:extLst>
+                  </pic:spPr>
+                </pic:pic>
+              </a:graphicData>
+            </a:graphic>
+          </wp:inline>
+        </w:drawing>
+      </w:r>
+      <w:r>
+        <w:rPr>
+          <w:rFonts w:hint="eastAsia"/>
+        </w:rPr>
+        <w:t xml:space="preserve"> </w:t>
+      </w:r>
+      <w:r>
+        <w:rPr>
+          <w:rFonts w:hint="eastAsia"/>
+        </w:rPr>
+        <w:t>或</w:t>
+      </w:r>
+      <w:r>
+        <w:rPr>
+          <w:rFonts w:hint="eastAsia"/>
+        </w:rPr>
+        <w:t xml:space="preserve"> </w:t>
+      </w:r>
+      <w:r>
+        <w:drawing>
+          <wp:inline distT="0" distB="0" distL="0" distR="0" wp14:anchorId="5B7C8B0A" wp14:editId="2998451A">
+            <wp:extent cx="1952553" cy="257810"/>
+            <wp:effectExtent l="0" t="0" r="3810" b="0"/>
+            <wp:docPr id="17" name="圖片 17" descr="一張含有 文字 的圖片&#10;&#10;自動產生的描述"/>
+            <wp:cNvGraphicFramePr>
+              <a:graphicFrameLocks xmlns:a="http://schemas.openxmlformats.org/drawingml/2006/main" noChangeAspect="1"/>
+            </wp:cNvGraphicFramePr>
+            <a:graphic xmlns:a="http://schemas.openxmlformats.org/drawingml/2006/main">
+              <a:graphicData uri="http://schemas.openxmlformats.org/drawingml/2006/picture">
+                <pic:pic xmlns:pic="http://schemas.openxmlformats.org/drawingml/2006/picture">
+                  <pic:nvPicPr>
+                    <pic:cNvPr id="17" name="圖片 17" descr="一張含有 文字 的圖片&#10;&#10;自動產生的描述"/>
+                    <pic:cNvPicPr/>
+                  </pic:nvPicPr>
+                  <pic:blipFill rotWithShape="1">
+                    <a:blip r:embed="rId11"/>
+                    <a:srcRect t="-1" r="12595" b="21252"/>
+                    <a:stretch/>
+                  </pic:blipFill>
+                  <pic:spPr bwMode="auto">
+                    <a:xfrm>
+                      <a:off x="0" y="0"/>
+                      <a:ext cx="2214366" cy="292379"/>
+                    </a:xfrm>
+                    <a:prstGeom prst="rect">
+                      <a:avLst/>
+                    </a:prstGeom>
+                    <a:ln>
+                      <a:noFill/>
+                    </a:ln>
+                    <a:extLst>
+                      <a:ext uri="{53640926-AAD7-44D8-BBD7-CCE9431645EC}">
+                        <a14:shadowObscured xmlns:a14="http://schemas.microsoft.com/office/drawing/2010/main"/>
+                      </a:ext>
+                    </a:extLst>
+                  </pic:spPr>
+                </pic:pic>
+              </a:graphicData>
+            </a:graphic>
+          </wp:inline>
+        </w:drawing>
+      </w:r>
+    </w:p>
+    <w:p>
+      <w:pPr>
+        <w:pStyle w:val="a3"/>
+        <w:numPr>
+          <w:ilvl w:val="0"/>
+          <w:numId w:val="4"/>
+        </w:numPr>
+        <w:ind w:leftChars="0"/>
+      </w:pPr>
+      <w:r>
+        <w:rPr>
+          <w:rFonts w:hint="eastAsia"/>
+        </w:rPr>
+        <w:t>若輸入的最後有</w:t>
+      </w:r>
+      <w:r>
+        <w:t>&amp;</w:t>
+      </w:r>
+      <w:r>
+        <w:rPr>
+          <w:rFonts w:hint="eastAsia"/>
+        </w:rPr>
+        <w:t>，則會</w:t>
+      </w:r>
+      <w:proofErr w:type="spellStart"/>
+      <w:r>
+        <w:t>my_shell</w:t>
+      </w:r>
+      <w:proofErr w:type="spellEnd"/>
+      <w:r>
+        <w:rPr>
+          <w:rFonts w:hint="eastAsia"/>
+        </w:rPr>
+        <w:t>不會等待</w:t>
+      </w:r>
+      <w:r>
+        <w:t>child</w:t>
+      </w:r>
+      <w:r>
+        <w:rPr>
+          <w:rFonts w:hint="eastAsia"/>
+        </w:rPr>
+        <w:t>，兩程式會同時執行。</w:t>
+      </w:r>
+    </w:p>
+    <w:p>
+      <w:pPr>
+        <w:pStyle w:val="a3"/>
+        <w:numPr>
+          <w:ilvl w:val="0"/>
+          <w:numId w:val="4"/>
+        </w:numPr>
+        <w:ind w:leftChars="0"/>
+      </w:pPr>
+      <w:r>
+        <w:rPr>
+          <w:rFonts w:hint="eastAsia"/>
+        </w:rPr>
+        <w:t>若輸入最後沒有</w:t>
+      </w:r>
+      <w:r>
+        <w:t>&amp;</w:t>
+      </w:r>
+      <w:r>
+        <w:rPr>
+          <w:rFonts w:hint="eastAsia"/>
+        </w:rPr>
+        <w:t>，則</w:t>
+      </w:r>
+      <w:proofErr w:type="spellStart"/>
+      <w:r>
+        <w:t>my_shell</w:t>
+      </w:r>
+      <w:proofErr w:type="spellEnd"/>
+      <w:r>
+        <w:rPr>
+          <w:rFonts w:hint="eastAsia"/>
+        </w:rPr>
+        <w:t>會等待</w:t>
+      </w:r>
+      <w:r>
+        <w:t>child</w:t>
+      </w:r>
+      <w:r>
+        <w:rPr>
+          <w:rFonts w:hint="eastAsia"/>
+        </w:rPr>
+        <w:t>執行完後再執行。</w:t>
+      </w:r>
+    </w:p>
+    <w:p>
+      <w:pPr>
+        <w:pStyle w:val="a3"/>
+        <w:numPr>
+          <w:ilvl w:val="0"/>
+          <w:numId w:val="4"/>
+        </w:numPr>
+        <w:ind w:leftChars="0"/>
+      </w:pPr>
+      <w:r>
+        <w:rPr>
+          <w:rFonts w:hint="eastAsia"/>
+        </w:rPr>
+        <w:t>除了上述，也能執行任何其他程式，如下圖：</w:t>
+      </w:r>
+    </w:p>
+    <w:p>
+      <w:pPr>
+        <w:pStyle w:val="a3"/>
+        <w:ind w:leftChars="0"/>
+        <w:rPr>
+          <w:rFonts w:hint="eastAsia"/>
+        </w:rPr>
+      </w:pPr>
+      <w:r>
+        <w:drawing>
+          <wp:inline distT="0" distB="0" distL="0" distR="0" wp14:anchorId="74A5331F" wp14:editId="1BB75628">
+            <wp:extent cx="2809875" cy="905547"/>
+            <wp:effectExtent l="0" t="0" r="0" b="0"/>
+            <wp:docPr id="18" name="圖片 18" descr="一張含有 文字 的圖片&#10;&#10;自動產生的描述"/>
+            <wp:cNvGraphicFramePr>
+              <a:graphicFrameLocks xmlns:a="http://schemas.openxmlformats.org/drawingml/2006/main" noChangeAspect="1"/>
+            </wp:cNvGraphicFramePr>
+            <a:graphic xmlns:a="http://schemas.openxmlformats.org/drawingml/2006/main">
+              <a:graphicData uri="http://schemas.openxmlformats.org/drawingml/2006/picture">
+                <pic:pic xmlns:pic="http://schemas.openxmlformats.org/drawingml/2006/picture">
+                  <pic:nvPicPr>
+                    <pic:cNvPr id="18" name="圖片 18" descr="一張含有 文字 的圖片&#10;&#10;自動產生的描述"/>
+                    <pic:cNvPicPr/>
+                  </pic:nvPicPr>
+                  <pic:blipFill rotWithShape="1">
+                    <a:blip r:embed="rId12"/>
+                    <a:srcRect t="8983"/>
+                    <a:stretch/>
+                  </pic:blipFill>
+                  <pic:spPr bwMode="auto">
+                    <a:xfrm>
+                      <a:off x="0" y="0"/>
+                      <a:ext cx="2907872" cy="937129"/>
+                    </a:xfrm>
+                    <a:prstGeom prst="rect">
+                      <a:avLst/>
+                    </a:prstGeom>
+                    <a:ln>
+                      <a:noFill/>
+                    </a:ln>
+                    <a:extLst>
+                      <a:ext uri="{53640926-AAD7-44D8-BBD7-CCE9431645EC}">
+                        <a14:shadowObscured xmlns:a14="http://schemas.microsoft.com/office/drawing/2010/main"/>
+                      </a:ext>
+                    </a:extLst>
+                  </pic:spPr>
+                </pic:pic>
+              </a:graphicData>
+            </a:graphic>
+          </wp:inline>
+        </w:drawing>
+      </w:r>
+    </w:p>
+    <w:p>
+      <w:pPr>
+        <w:pStyle w:val="a3"/>
+        <w:numPr>
+          <w:ilvl w:val="0"/>
+          <w:numId w:val="4"/>
+        </w:numPr>
+        <w:ind w:leftChars="0"/>
+      </w:pPr>
+      <w:r>
+        <w:rPr>
+          <w:rFonts w:hint="eastAsia"/>
+        </w:rPr>
+        <w:t>當</w:t>
+      </w:r>
+      <w:r>
+        <w:t>child</w:t>
+      </w:r>
+      <w:r>
+        <w:rPr>
+          <w:rFonts w:hint="eastAsia"/>
+        </w:rPr>
+        <w:t>執行完回到</w:t>
+      </w:r>
+      <w:proofErr w:type="spellStart"/>
+      <w:r>
+        <w:t>my_shell</w:t>
+      </w:r>
+      <w:proofErr w:type="spellEnd"/>
+      <w:r>
+        <w:rPr>
+          <w:rFonts w:hint="eastAsia"/>
+        </w:rPr>
+        <w:t>，</w:t>
+      </w:r>
+      <w:proofErr w:type="spellStart"/>
+      <w:r>
+        <w:t>my_shell</w:t>
+      </w:r>
+      <w:proofErr w:type="spellEnd"/>
+      <w:r>
+        <w:rPr>
+          <w:rFonts w:hint="eastAsia"/>
+        </w:rPr>
+        <w:t>會顯示已執行完的</w:t>
+      </w:r>
+      <w:r>
+        <w:t>child</w:t>
+      </w:r>
+      <w:r>
+        <w:rPr>
+          <w:rFonts w:hint="eastAsia"/>
+        </w:rPr>
+        <w:t>的</w:t>
+      </w:r>
+      <w:proofErr w:type="spellStart"/>
+      <w:r>
+        <w:t>pid</w:t>
+      </w:r>
+      <w:proofErr w:type="spellEnd"/>
+      <w:r>
+        <w:rPr>
+          <w:rFonts w:hint="eastAsia"/>
+        </w:rPr>
+        <w:t>與</w:t>
+      </w:r>
+      <w:r>
+        <w:t>exited status</w:t>
+      </w:r>
+      <w:r>
+        <w:rPr>
+          <w:rFonts w:hint="eastAsia"/>
+        </w:rPr>
+        <w:t>，如上圖。</w:t>
+      </w:r>
+    </w:p>
+    <w:p>
+      <w:pPr>
+        <w:pStyle w:val="a3"/>
+        <w:numPr>
+          <w:ilvl w:val="0"/>
+          <w:numId w:val="4"/>
+        </w:numPr>
+        <w:ind w:leftChars="0"/>
+      </w:pPr>
+      <w:r>
+        <w:rPr>
+          <w:rFonts w:hint="eastAsia"/>
+        </w:rPr>
+        <w:lastRenderedPageBreak/>
+        <w:t>若輸入的程式不</w:t>
+      </w:r>
+      <w:r>
+        <w:rPr>
+          <w:rFonts w:hint="eastAsia"/>
+        </w:rPr>
+        <w:t>存在於目前目錄</w:t>
+      </w:r>
+      <w:r>
+        <w:rPr>
+          <w:rFonts w:hint="eastAsia"/>
+        </w:rPr>
+        <w:t>或不存在與電腦中，則會顯示下圖</w:t>
+      </w:r>
+      <w:r>
+        <w:rPr>
+          <w:rFonts w:hint="eastAsia"/>
+        </w:rPr>
+        <w:t>:</w:t>
+      </w:r>
+    </w:p>
+    <w:p>
+      <w:pPr>
+        <w:pStyle w:val="a3"/>
+        <w:ind w:leftChars="0"/>
+      </w:pPr>
+      <w:r>
+        <w:drawing>
+          <wp:inline distT="0" distB="0" distL="0" distR="0" wp14:anchorId="475EC92A" wp14:editId="3D6F7532">
+            <wp:extent cx="2268812" cy="577085"/>
+            <wp:effectExtent l="0" t="0" r="0" b="0"/>
+            <wp:docPr id="19" name="圖片 19" descr="一張含有 文字 的圖片&#10;&#10;自動產生的描述"/>
+            <wp:cNvGraphicFramePr>
+              <a:graphicFrameLocks xmlns:a="http://schemas.openxmlformats.org/drawingml/2006/main" noChangeAspect="1"/>
+            </wp:cNvGraphicFramePr>
+            <a:graphic xmlns:a="http://schemas.openxmlformats.org/drawingml/2006/main">
+              <a:graphicData uri="http://schemas.openxmlformats.org/drawingml/2006/picture">
+                <pic:pic xmlns:pic="http://schemas.openxmlformats.org/drawingml/2006/picture">
+                  <pic:nvPicPr>
+                    <pic:cNvPr id="19" name="圖片 19" descr="一張含有 文字 的圖片&#10;&#10;自動產生的描述"/>
+                    <pic:cNvPicPr/>
+                  </pic:nvPicPr>
+                  <pic:blipFill>
+                    <a:blip r:embed="rId13"/>
+                    <a:stretch>
+                      <a:fillRect/>
+                    </a:stretch>
+                  </pic:blipFill>
+                  <pic:spPr>
+                    <a:xfrm>
+                      <a:off x="0" y="0"/>
+                      <a:ext cx="2335132" cy="593954"/>
+                    </a:xfrm>
+                    <a:prstGeom prst="rect">
+                      <a:avLst/>
+                    </a:prstGeom>
+                  </pic:spPr>
+                </pic:pic>
+              </a:graphicData>
+            </a:graphic>
+          </wp:inline>
+        </w:drawing>
+      </w:r>
+    </w:p>
+    <w:p>
+      <w:pPr>
+        <w:pStyle w:val="a3"/>
+        <w:numPr>
+          <w:ilvl w:val="0"/>
+          <w:numId w:val="4"/>
+        </w:numPr>
+        <w:ind w:leftChars="0"/>
+        <w:rPr>
+          <w:rFonts w:hint="eastAsia"/>
+        </w:rPr>
+      </w:pPr>
+      <w:r>
+        <w:rPr>
+          <w:rFonts w:hint="eastAsia"/>
+        </w:rPr>
+        <w:t>其他細節與老師的</w:t>
+      </w:r>
+      <w:r>
+        <w:t>demo</w:t>
+      </w:r>
+      <w:r>
+        <w:rPr>
+          <w:rFonts w:hint="eastAsia"/>
+        </w:rPr>
+        <w:t>影片中一樣。</w:t>
       </w:r>
     </w:p>
     <w:sectPr>
@@ -793,6 +1883,92 @@
 <file path=word/numbering.xml><?xml version="1.0" encoding="utf-8"?>
 <w:numbering xmlns:wpc="http://schemas.microsoft.com/office/word/2010/wordprocessingCanvas" xmlns:cx="http://schemas.microsoft.com/office/drawing/2014/chartex" xmlns:cx1="http://schemas.microsoft.com/office/drawing/2015/9/8/chartex" xmlns:cx2="http://schemas.microsoft.com/office/drawing/2015/10/21/chartex" xmlns:cx3="http://schemas.microsoft.com/office/drawing/2016/5/9/chartex" xmlns:cx4="http://schemas.microsoft.com/office/drawing/2016/5/10/chartex" xmlns:cx5="http://schemas.microsoft.com/office/drawing/2016/5/11/chartex" xmlns:cx6="http://schemas.microsoft.com/office/drawing/2016/5/12/chartex" xmlns:cx7="http://schemas.microsoft.com/office/drawing/2016/5/13/chartex" xmlns:cx8="http://schemas.microsoft.com/office/drawing/2016/5/14/chartex" xmlns:mc="http://schemas.openxmlformats.org/markup-compatibility/2006" xmlns:aink="http://schemas.microsoft.com/office/drawing/2016/ink" xmlns:am3d="http://schemas.microsoft.com/office/drawing/2017/model3d" xmlns:o="urn:schemas-microsoft-com:office:office" xmlns:oel="http://schemas.microsoft.com/office/2019/extlst" xmlns:r="http://schemas.openxmlformats.org/officeDocument/2006/relationships" xmlns:m="http://schemas.openxmlformats.org/officeDocument/2006/math" xmlns:v="urn:schemas-microsoft-com:vml" xmlns:wp14="http://schemas.microsoft.com/office/word/2010/wordprocessingDrawing" xmlns:wp="http://schemas.openxmlformats.org/drawingml/2006/wordprocessingDrawing" xmlns:w10="urn:schemas-microsoft-com:office:word" xmlns:w="http://schemas.openxmlformats.org/wordprocessingml/2006/main" xmlns:w14="http://schemas.microsoft.com/office/word/2010/wordml" xmlns:w15="http://schemas.microsoft.com/office/word/2012/wordml" xmlns:w16cex="http://schemas.microsoft.com/office/word/2018/wordml/cex" xmlns:w16cid="http://schemas.microsoft.com/office/word/2016/wordml/cid" xmlns:w16="http://schemas.microsoft.com/office/word/2018/wordml" xmlns:w16sdtdh="http://schemas.microsoft.com/office/word/2020/wordml/sdtdatahash" xmlns:w16se="http://schemas.microsoft.com/office/word/2015/wordml/symex" xmlns:wpg="http://schemas.microsoft.com/office/word/2010/wordprocessingGroup" xmlns:wpi="http://schemas.microsoft.com/office/word/2010/wordprocessingInk" xmlns:wne="http://schemas.microsoft.com/office/word/2006/wordml" xmlns:wps="http://schemas.microsoft.com/office/word/2010/wordprocessingShape" mc:Ignorable="w14 w15 w16se w16cid w16 w16cex w16sdtdh wp14">
   <w:abstractNum w:abstractNumId="0" w15:restartNumberingAfterBreak="0">
+    <w:nsid w:val="109561E3"/>
+    <w:multiLevelType w:val="hybridMultilevel"/>
+    <w:tmpl w:val="45AEA088"/>
+    <w:lvl w:ilvl="0" w:tplc="0409000F">
+      <w:start w:val="1"/>
+      <w:numFmt w:val="decimal"/>
+      <w:lvlText w:val="%1."/>
+      <w:lvlJc w:val="left"/>
+      <w:pPr>
+        <w:ind w:left="480" w:hanging="480"/>
+      </w:pPr>
+    </w:lvl>
+    <w:lvl w:ilvl="1" w:tplc="04090019" w:tentative="1">
+      <w:start w:val="1"/>
+      <w:numFmt w:val="ideographTraditional"/>
+      <w:lvlText w:val="%2、"/>
+      <w:lvlJc w:val="left"/>
+      <w:pPr>
+        <w:ind w:left="960" w:hanging="480"/>
+      </w:pPr>
+    </w:lvl>
+    <w:lvl w:ilvl="2" w:tplc="0409001B" w:tentative="1">
+      <w:start w:val="1"/>
+      <w:numFmt w:val="lowerRoman"/>
+      <w:lvlText w:val="%3."/>
+      <w:lvlJc w:val="right"/>
+      <w:pPr>
+        <w:ind w:left="1440" w:hanging="480"/>
+      </w:pPr>
+    </w:lvl>
+    <w:lvl w:ilvl="3" w:tplc="0409000F" w:tentative="1">
+      <w:start w:val="1"/>
+      <w:numFmt w:val="decimal"/>
+      <w:lvlText w:val="%4."/>
+      <w:lvlJc w:val="left"/>
+      <w:pPr>
+        <w:ind w:left="1920" w:hanging="480"/>
+      </w:pPr>
+    </w:lvl>
+    <w:lvl w:ilvl="4" w:tplc="04090019" w:tentative="1">
+      <w:start w:val="1"/>
+      <w:numFmt w:val="ideographTraditional"/>
+      <w:lvlText w:val="%5、"/>
+      <w:lvlJc w:val="left"/>
+      <w:pPr>
+        <w:ind w:left="2400" w:hanging="480"/>
+      </w:pPr>
+    </w:lvl>
+    <w:lvl w:ilvl="5" w:tplc="0409001B" w:tentative="1">
+      <w:start w:val="1"/>
+      <w:numFmt w:val="lowerRoman"/>
+      <w:lvlText w:val="%6."/>
+      <w:lvlJc w:val="right"/>
+      <w:pPr>
+        <w:ind w:left="2880" w:hanging="480"/>
+      </w:pPr>
+    </w:lvl>
+    <w:lvl w:ilvl="6" w:tplc="0409000F" w:tentative="1">
+      <w:start w:val="1"/>
+      <w:numFmt w:val="decimal"/>
+      <w:lvlText w:val="%7."/>
+      <w:lvlJc w:val="left"/>
+      <w:pPr>
+        <w:ind w:left="3360" w:hanging="480"/>
+      </w:pPr>
+    </w:lvl>
+    <w:lvl w:ilvl="7" w:tplc="04090019" w:tentative="1">
+      <w:start w:val="1"/>
+      <w:numFmt w:val="ideographTraditional"/>
+      <w:lvlText w:val="%8、"/>
+      <w:lvlJc w:val="left"/>
+      <w:pPr>
+        <w:ind w:left="3840" w:hanging="480"/>
+      </w:pPr>
+    </w:lvl>
+    <w:lvl w:ilvl="8" w:tplc="0409001B" w:tentative="1">
+      <w:start w:val="1"/>
+      <w:numFmt w:val="lowerRoman"/>
+      <w:lvlText w:val="%9."/>
+      <w:lvlJc w:val="right"/>
+      <w:pPr>
+        <w:ind w:left="4320" w:hanging="480"/>
+      </w:pPr>
+    </w:lvl>
+  </w:abstractNum>
+  <w:abstractNum w:abstractNumId="1" w15:restartNumberingAfterBreak="0">
     <w:nsid w:val="133474A7"/>
     <w:multiLevelType w:val="hybridMultilevel"/>
     <w:tmpl w:val="0ACCA600"/>
@@ -878,7 +2054,7 @@
       </w:pPr>
     </w:lvl>
   </w:abstractNum>
-  <w:abstractNum w:abstractNumId="1" w15:restartNumberingAfterBreak="0">
+  <w:abstractNum w:abstractNumId="2" w15:restartNumberingAfterBreak="0">
     <w:nsid w:val="272322EB"/>
     <w:multiLevelType w:val="hybridMultilevel"/>
     <w:tmpl w:val="705632F0"/>
@@ -964,7 +2140,7 @@
       </w:pPr>
     </w:lvl>
   </w:abstractNum>
-  <w:abstractNum w:abstractNumId="2" w15:restartNumberingAfterBreak="0">
+  <w:abstractNum w:abstractNumId="3" w15:restartNumberingAfterBreak="0">
     <w:nsid w:val="4D0460C4"/>
     <w:multiLevelType w:val="hybridMultilevel"/>
     <w:tmpl w:val="07BC2740"/>
@@ -1078,12 +2254,15 @@
     </w:lvl>
   </w:abstractNum>
   <w:num w:numId="1" w16cid:durableId="679544380">
+    <w:abstractNumId w:val="3"/>
+  </w:num>
+  <w:num w:numId="2" w16cid:durableId="295717193">
     <w:abstractNumId w:val="2"/>
   </w:num>
-  <w:num w:numId="2" w16cid:durableId="295717193">
+  <w:num w:numId="3" w16cid:durableId="1376544721">
     <w:abstractNumId w:val="1"/>
   </w:num>
-  <w:num w:numId="3" w16cid:durableId="1376544721">
+  <w:num w:numId="4" w16cid:durableId="1802335253">
     <w:abstractNumId w:val="0"/>
   </w:num>
 </w:numbering>
@@ -1555,7 +2734,6 @@
   <w:style w:type="character" w:default="1" w:styleId="a0">
     <w:name w:val="Default Paragraph Font"/>
     <w:uiPriority w:val="1"/>
-    <w:semiHidden/>
     <w:unhideWhenUsed/>
   </w:style>
   <w:style w:type="table" w:default="1" w:styleId="a1">

</xml_diff>